<commit_message>
Added a visual line chart element to the program and constructed the datasets using the random class.
</commit_message>
<xml_diff>
--- a/Documentation Template.docx
+++ b/Documentation Template.docx
@@ -576,7 +576,23 @@
                   <w:t>1.</w:t>
                 </w:r>
                 <w:r>
-                  <w:t xml:space="preserve"> Finhas Yohannes, ZD 0728</w:t>
+                  <w:t xml:space="preserve"> </w:t>
+                </w:r>
+                <w:proofErr w:type="spellStart"/>
+                <w:r>
+                  <w:t>Finhas</w:t>
+                </w:r>
+                <w:proofErr w:type="spellEnd"/>
+                <w:r>
+                  <w:t xml:space="preserve"> </w:t>
+                </w:r>
+                <w:proofErr w:type="spellStart"/>
+                <w:r>
+                  <w:t>Yohannes</w:t>
+                </w:r>
+                <w:proofErr w:type="spellEnd"/>
+                <w:r>
+                  <w:t>, ZD 0728</w:t>
                 </w:r>
               </w:p>
               <w:p>
@@ -592,17 +608,25 @@
                 <w:r>
                   <w:t xml:space="preserve"> </w:t>
                 </w:r>
+                <w:proofErr w:type="spellStart"/>
                 <w:r>
-                  <w:t>Yanet Abrham</w:t>
+                  <w:t>Yanet</w:t>
                 </w:r>
+                <w:proofErr w:type="spellEnd"/>
+                <w:r>
+                  <w:t xml:space="preserve"> </w:t>
+                </w:r>
+                <w:proofErr w:type="spellStart"/>
+                <w:r>
+                  <w:t>Abrham</w:t>
+                </w:r>
+                <w:proofErr w:type="spellEnd"/>
                 <w:r>
                   <w:t xml:space="preserve"> </w:t>
                 </w:r>
                 <w:r>
                   <w:t>, PM9785</w:t>
                 </w:r>
-                <w:bookmarkStart w:id="0" w:name="_GoBack"/>
-                <w:bookmarkEnd w:id="0"/>
               </w:p>
               <w:p>
                 <w:pPr>
@@ -611,8 +635,13 @@
                 <w:r>
                   <w:t xml:space="preserve">                                      3. </w:t>
                 </w:r>
+                <w:proofErr w:type="spellStart"/>
                 <w:r>
-                  <w:t>Zelalem Amare, NV3369</w:t>
+                  <w:t>Zelalem</w:t>
+                </w:r>
+                <w:proofErr w:type="spellEnd"/>
+                <w:r>
+                  <w:t xml:space="preserve"> Amare, NV3369</w:t>
                 </w:r>
                 <w:r>
                   <w:t>2</w:t>
@@ -633,8 +662,13 @@
                       <w:jc w:val="center"/>
                     </w:pPr>
                     <w:r>
-                      <w:t>Submitted to: Tariku Worku</w:t>
+                      <w:t xml:space="preserve">Submitted to: Tariku </w:t>
                     </w:r>
+                    <w:proofErr w:type="spellStart"/>
+                    <w:r>
+                      <w:t>Worku</w:t>
+                    </w:r>
+                    <w:proofErr w:type="spellEnd"/>
                   </w:p>
                 </w:sdtContent>
               </w:sdt>
@@ -1877,12 +1911,12 @@
           <w:numId w:val="1"/>
         </w:numPr>
       </w:pPr>
-      <w:bookmarkStart w:id="1" w:name="_Toc49147896"/>
+      <w:bookmarkStart w:id="0" w:name="_Toc49147896"/>
       <w:r>
         <w:lastRenderedPageBreak/>
         <w:t>Introduction</w:t>
       </w:r>
-      <w:bookmarkEnd w:id="1"/>
+      <w:bookmarkEnd w:id="0"/>
     </w:p>
     <w:p>
       <w:r>
@@ -1903,11 +1937,11 @@
           <w:numId w:val="1"/>
         </w:numPr>
       </w:pPr>
-      <w:bookmarkStart w:id="2" w:name="_Toc49147897"/>
+      <w:bookmarkStart w:id="1" w:name="_Toc49147897"/>
       <w:r>
         <w:t>Bubble Sort Algorithm</w:t>
       </w:r>
-      <w:bookmarkEnd w:id="2"/>
+      <w:bookmarkEnd w:id="1"/>
     </w:p>
     <w:p>
       <w:r>
@@ -1922,11 +1956,11 @@
           <w:numId w:val="1"/>
         </w:numPr>
       </w:pPr>
-      <w:bookmarkStart w:id="3" w:name="_Toc49147898"/>
+      <w:bookmarkStart w:id="2" w:name="_Toc49147898"/>
       <w:r>
         <w:t>Best Case</w:t>
       </w:r>
-      <w:bookmarkEnd w:id="3"/>
+      <w:bookmarkEnd w:id="2"/>
     </w:p>
     <w:p>
       <w:r>
@@ -1947,11 +1981,11 @@
           <w:numId w:val="1"/>
         </w:numPr>
       </w:pPr>
-      <w:bookmarkStart w:id="4" w:name="_Toc49147899"/>
+      <w:bookmarkStart w:id="3" w:name="_Toc49147899"/>
       <w:r>
         <w:t>Worst Case</w:t>
       </w:r>
-      <w:bookmarkEnd w:id="4"/>
+      <w:bookmarkEnd w:id="3"/>
     </w:p>
     <w:p>
       <w:r>
@@ -1969,11 +2003,11 @@
           <w:numId w:val="1"/>
         </w:numPr>
       </w:pPr>
-      <w:bookmarkStart w:id="5" w:name="_Toc49147900"/>
+      <w:bookmarkStart w:id="4" w:name="_Toc49147900"/>
       <w:r>
         <w:t>Average Case</w:t>
       </w:r>
-      <w:bookmarkEnd w:id="5"/>
+      <w:bookmarkEnd w:id="4"/>
     </w:p>
     <w:p>
       <w:r>
@@ -1988,11 +2022,11 @@
           <w:numId w:val="1"/>
         </w:numPr>
       </w:pPr>
-      <w:bookmarkStart w:id="6" w:name="_Toc49147901"/>
+      <w:bookmarkStart w:id="5" w:name="_Toc49147901"/>
       <w:r>
         <w:t>Selection Sort Algorithm</w:t>
       </w:r>
-      <w:bookmarkEnd w:id="6"/>
+      <w:bookmarkEnd w:id="5"/>
     </w:p>
     <w:p>
       <w:r>
@@ -2007,11 +2041,11 @@
           <w:numId w:val="1"/>
         </w:numPr>
       </w:pPr>
-      <w:bookmarkStart w:id="7" w:name="_Toc49147902"/>
+      <w:bookmarkStart w:id="6" w:name="_Toc49147902"/>
       <w:r>
         <w:t>Best Case</w:t>
       </w:r>
-      <w:bookmarkEnd w:id="7"/>
+      <w:bookmarkEnd w:id="6"/>
     </w:p>
     <w:p>
       <w:r>
@@ -2026,11 +2060,11 @@
           <w:numId w:val="1"/>
         </w:numPr>
       </w:pPr>
-      <w:bookmarkStart w:id="8" w:name="_Toc49147903"/>
+      <w:bookmarkStart w:id="7" w:name="_Toc49147903"/>
       <w:r>
         <w:t>Worst Case</w:t>
       </w:r>
-      <w:bookmarkEnd w:id="8"/>
+      <w:bookmarkEnd w:id="7"/>
     </w:p>
     <w:p>
       <w:r>
@@ -2045,11 +2079,11 @@
           <w:numId w:val="1"/>
         </w:numPr>
       </w:pPr>
-      <w:bookmarkStart w:id="9" w:name="_Toc49147904"/>
+      <w:bookmarkStart w:id="8" w:name="_Toc49147904"/>
       <w:r>
         <w:t>Average Case</w:t>
       </w:r>
-      <w:bookmarkEnd w:id="9"/>
+      <w:bookmarkEnd w:id="8"/>
     </w:p>
     <w:p>
       <w:r>
@@ -2064,15 +2098,401 @@
           <w:numId w:val="1"/>
         </w:numPr>
       </w:pPr>
-      <w:bookmarkStart w:id="10" w:name="_Toc49147905"/>
+      <w:bookmarkStart w:id="9" w:name="_Toc49147905"/>
       <w:r>
         <w:t>Insertion Sort Algorithm</w:t>
       </w:r>
+      <w:bookmarkEnd w:id="9"/>
+    </w:p>
+    <w:p>
+      <w:r>
+        <w:t>Insertion sort is a straightforward sorting algorithm that operates in the same manner that you would sort playing cards in your hands. The array is effectively divided into two parts: sorted and unsorted. Values from the unsorted section are selected and inserted in the right location in the sorted component.</w:t>
+      </w:r>
+    </w:p>
+    <w:p>
+      <w:r>
+        <w:t>It is important to note that the insertion sort does not perform any type of swapping but rather it does shifting operations.</w:t>
+      </w:r>
+      <w:r>
+        <w:t xml:space="preserve"> </w:t>
+      </w:r>
+      <w:r>
+        <w:t xml:space="preserve">The way this shifting actually works is we first check if the element that we currently </w:t>
+      </w:r>
+      <w:r>
+        <w:lastRenderedPageBreak/>
+        <w:t>wanting to place</w:t>
+      </w:r>
+      <w:r>
+        <w:t xml:space="preserve"> let us call the “key” for convenience</w:t>
+      </w:r>
+      <w:r>
+        <w:t xml:space="preserve"> is smaller than the element right behind it. If that is the case then we do the following things</w:t>
+      </w:r>
+      <w:r>
+        <w:t>:</w:t>
+      </w:r>
+    </w:p>
+    <w:p>
+      <w:r>
+        <w:t>Copy the element behind it to the position of the key, so if you were to take a snapshot of the array at that specific time then you would have the same element in the array twice. We then move on to the element right before the element we compared the key to. If that element is also bigger copy that element into the next slot. We do this until we find an element smaller than the key or we reach the first index of the array; index 0, then we place the key in that position.</w:t>
+      </w:r>
+    </w:p>
+    <w:p>
+      <w:r>
+        <w:t xml:space="preserve">Let's consider an illustration with 10 unsorted </w:t>
+      </w:r>
+      <w:r>
+        <w:t>figures (7</w:t>
+      </w:r>
+      <w:r>
+        <w:t xml:space="preserve">, 2, 9, 1, 5, 4, 8, 3, 6, </w:t>
+      </w:r>
+      <w:r>
+        <w:t>and 10</w:t>
+      </w:r>
+      <w:r>
+        <w:t>). We'll use the insertion sort algorithm to sort this array</w:t>
+      </w:r>
+      <w:r>
+        <w:t xml:space="preserve">. </w:t>
+      </w:r>
+      <w:r>
+        <w:t>We don’t s</w:t>
+      </w:r>
+      <w:r>
+        <w:t>tart with the first element, 7. Since it's the only element, it's formerly considered sorted.</w:t>
+      </w:r>
+    </w:p>
+    <w:p>
+      <w:r>
+        <w:t xml:space="preserve">Move to the </w:t>
+      </w:r>
+      <w:r>
+        <w:t>next</w:t>
+      </w:r>
+      <w:r>
+        <w:t xml:space="preserve"> element, 2. Compare it with the sorted </w:t>
+      </w:r>
+      <w:r>
+        <w:t>portion (7</w:t>
+      </w:r>
+      <w:r>
+        <w:t xml:space="preserve">). Since 2 is </w:t>
+      </w:r>
+      <w:r>
+        <w:t>smaller in size</w:t>
+      </w:r>
+      <w:r>
+        <w:t xml:space="preserve">, we need to shift 7 one position to the right to make space for 2. The array </w:t>
+      </w:r>
+      <w:r>
+        <w:t>becomes (2</w:t>
+      </w:r>
+      <w:r>
+        <w:t xml:space="preserve">, 7, 9, 1, 5, 4, 8, 3, 6, </w:t>
+      </w:r>
+      <w:r>
+        <w:t>and 10).</w:t>
+      </w:r>
+    </w:p>
+    <w:p>
+      <w:r>
+        <w:t xml:space="preserve">Move to the third element, 9. Compare it with the sorted </w:t>
+      </w:r>
+      <w:r>
+        <w:t>portion (2</w:t>
+      </w:r>
+      <w:r>
+        <w:t xml:space="preserve">, 7). Since 9 is </w:t>
+      </w:r>
+      <w:r>
+        <w:t>larger</w:t>
+      </w:r>
+      <w:r>
+        <w:t>, it remains in its position.</w:t>
+      </w:r>
+    </w:p>
+    <w:p>
+      <w:r>
+        <w:t xml:space="preserve">Move to the fourth element, 1. Compare it with the sorted </w:t>
+      </w:r>
+      <w:r>
+        <w:t>portion (2</w:t>
+      </w:r>
+      <w:r>
+        <w:t xml:space="preserve">, 7, </w:t>
+      </w:r>
+      <w:r>
+        <w:t>and 9</w:t>
+      </w:r>
+      <w:r>
+        <w:t xml:space="preserve">). Since 1 is lower, we need to shift 2, 7, and 9 one position to the right. The array </w:t>
+      </w:r>
+      <w:r>
+        <w:t>becomes (1</w:t>
+      </w:r>
+      <w:r>
+        <w:t xml:space="preserve">, 2, 7, 9, 5, 4, 8, 3, 6, </w:t>
+      </w:r>
+      <w:r>
+        <w:t>and 10</w:t>
+      </w:r>
+      <w:r>
+        <w:t>). Now we can fit 1 at the</w:t>
+      </w:r>
+      <w:r>
+        <w:t xml:space="preserve"> beginning of the sorted portion</w:t>
+      </w:r>
+      <w:r>
+        <w:t>.</w:t>
+      </w:r>
+    </w:p>
+    <w:p>
+      <w:r>
+        <w:t xml:space="preserve">Move to the fifth element, 5. Compare it with the sorted </w:t>
+      </w:r>
+      <w:r>
+        <w:t>portion (1</w:t>
+      </w:r>
+      <w:r>
+        <w:t xml:space="preserve">, 2, 7, </w:t>
+      </w:r>
+      <w:r>
+        <w:t>and 9</w:t>
+      </w:r>
+      <w:r>
+        <w:t xml:space="preserve">). Since 5 is </w:t>
+      </w:r>
+      <w:r>
+        <w:t>larger than</w:t>
+      </w:r>
+      <w:r>
+        <w:t xml:space="preserve"> 2 and </w:t>
+      </w:r>
+      <w:r>
+        <w:t>smaller</w:t>
+      </w:r>
+      <w:r>
+        <w:t xml:space="preserve"> tha</w:t>
+      </w:r>
+      <w:r>
+        <w:t>n 7, we shift 7 and 9 one position to the right. The way this shifting actually works is we first check if the element that we are currently wanting to place is smaller than the element right behind it. If that is the case then we do the following things</w:t>
+      </w:r>
+    </w:p>
+    <w:p>
+      <w:r>
+        <w:t xml:space="preserve">Move to the sixth element, 4. Compare it with the sorted </w:t>
+      </w:r>
+      <w:r>
+        <w:t>portion (1</w:t>
+      </w:r>
+      <w:r>
+        <w:t xml:space="preserve">, 2, 5, 7, </w:t>
+      </w:r>
+      <w:r>
+        <w:t>and 9</w:t>
+      </w:r>
+      <w:r>
+        <w:t xml:space="preserve">). Since 4 is lower, we need to shift 5, 7, and 9 one position to the right. The array </w:t>
+      </w:r>
+      <w:r>
+        <w:t>becomes (1</w:t>
+      </w:r>
+      <w:r>
+        <w:t xml:space="preserve">, 2, 4, 5, 7, 9, 8, 3, 6, </w:t>
+      </w:r>
+      <w:r>
+        <w:t>and 10</w:t>
+      </w:r>
+      <w:r>
+        <w:t>). Now we can</w:t>
+      </w:r>
+      <w:r>
+        <w:t xml:space="preserve"> fit 4 in its correct position.</w:t>
+      </w:r>
+    </w:p>
+    <w:p>
+      <w:r>
+        <w:t xml:space="preserve">Move to the seventh element, 8. Compare it with the sorted </w:t>
+      </w:r>
+      <w:r>
+        <w:t>portion (1</w:t>
+      </w:r>
+      <w:r>
+        <w:t xml:space="preserve">, 2, 4, 5, 7, </w:t>
+      </w:r>
+      <w:r>
+        <w:t>and 9</w:t>
+      </w:r>
+      <w:r>
+        <w:t>). Since 8 is less</w:t>
+      </w:r>
+      <w:r>
+        <w:t>er</w:t>
+      </w:r>
+      <w:r>
+        <w:t xml:space="preserve"> than 9, we shift 9 one position to the right and place 8 in its position</w:t>
+      </w:r>
+      <w:r>
+        <w:t>.</w:t>
+      </w:r>
+    </w:p>
+    <w:p>
+      <w:r>
+        <w:t xml:space="preserve">Move to the eighth element, 3. Compare it with the sorted </w:t>
+      </w:r>
+      <w:r>
+        <w:t>portion (1</w:t>
+      </w:r>
+      <w:r>
+        <w:t xml:space="preserve">, 2, 4, 5, 7, 8, </w:t>
+      </w:r>
+      <w:r>
+        <w:t>and 9</w:t>
+      </w:r>
+      <w:r>
+        <w:t xml:space="preserve">). Since 3 is lower, we need to shift 4, 5, 7, 8, and 9 one position to the right. The array </w:t>
+      </w:r>
+      <w:r>
+        <w:t>becomes (1</w:t>
+      </w:r>
+      <w:r>
+        <w:t xml:space="preserve">, 2, 3, 4, 5, 7, 8, 9, 6, </w:t>
+      </w:r>
+      <w:r>
+        <w:t>and 10</w:t>
+      </w:r>
+      <w:r>
+        <w:t>). Now we can</w:t>
+      </w:r>
+      <w:r>
+        <w:t xml:space="preserve"> fit 3 in its correct position.</w:t>
+      </w:r>
+    </w:p>
+    <w:p>
+      <w:r>
+        <w:t xml:space="preserve">Move to the ninth element, 6. Compare it with the sorted </w:t>
+      </w:r>
+      <w:r>
+        <w:t>portion (1</w:t>
+      </w:r>
+      <w:r>
+        <w:t xml:space="preserve">, 2, 3, 4, 5, 7, 8, </w:t>
+      </w:r>
+      <w:r>
+        <w:t>and 9</w:t>
+      </w:r>
+      <w:r>
+        <w:t>). Since 6</w:t>
+      </w:r>
+      <w:r>
+        <w:t xml:space="preserve"> is lesser than 7,8 and 9 we shift those numbers one position to the right and place 6 in 7s original position.</w:t>
+      </w:r>
+    </w:p>
+    <w:p>
+      <w:r>
+        <w:t xml:space="preserve">Move to the tenth element, 10. Compare it with the sorted </w:t>
+      </w:r>
+      <w:r>
+        <w:t>portion (1</w:t>
+      </w:r>
+      <w:r>
+        <w:t xml:space="preserve">, 2, 3, 4, 5, 6, 7, 8, </w:t>
+      </w:r>
+      <w:r>
+        <w:t>and 9). Since 10 is larger than 9</w:t>
+      </w:r>
+      <w:r>
+        <w:t>, it remains in its position.</w:t>
+      </w:r>
+    </w:p>
+    <w:p>
+      <w:pPr>
+        <w:rPr>
+          <w:b/>
+        </w:rPr>
+      </w:pPr>
+      <w:r>
+        <w:rPr>
+          <w:b/>
+        </w:rPr>
+        <w:t xml:space="preserve">After repeating through all the </w:t>
+      </w:r>
+      <w:r>
+        <w:rPr>
+          <w:b/>
+        </w:rPr>
+        <w:t>elements</w:t>
+      </w:r>
+      <w:r>
+        <w:rPr>
+          <w:b/>
+        </w:rPr>
+        <w:t xml:space="preserve">, the array is now </w:t>
+      </w:r>
+      <w:r>
+        <w:rPr>
+          <w:b/>
+        </w:rPr>
+        <w:t>sorted (1</w:t>
+      </w:r>
+      <w:r>
+        <w:rPr>
+          <w:b/>
+        </w:rPr>
+        <w:t xml:space="preserve">, 2, 3, 4, 5, 6, 7, 8, 9, </w:t>
+      </w:r>
+      <w:r>
+        <w:rPr>
+          <w:b/>
+        </w:rPr>
+        <w:t>and 10</w:t>
+      </w:r>
+      <w:r>
+        <w:rPr>
+          <w:b/>
+        </w:rPr>
+        <w:t>).</w:t>
+      </w:r>
+    </w:p>
+    <w:p/>
+    <w:p>
+      <w:r>
+        <w:lastRenderedPageBreak/>
+        <w:t xml:space="preserve">The shifting operation in insertion </w:t>
+      </w:r>
+      <w:r>
+        <w:t>sort</w:t>
+      </w:r>
+      <w:r>
+        <w:t xml:space="preserve"> involves moving </w:t>
+      </w:r>
+      <w:r>
+        <w:t xml:space="preserve">elements </w:t>
+      </w:r>
+      <w:r>
+        <w:t xml:space="preserve">one position to the right to make space for the current element being </w:t>
+      </w:r>
+      <w:r>
+        <w:t xml:space="preserve">fitted. </w:t>
+      </w:r>
+      <w:r>
+        <w:t>This</w:t>
+      </w:r>
+      <w:r>
+        <w:t xml:space="preserve"> shifting</w:t>
+      </w:r>
+      <w:r>
+        <w:t xml:space="preserve"> ensures that the current element finds its correct sorted position. By constantly performing this </w:t>
+      </w:r>
+      <w:r>
+        <w:t>shifting</w:t>
+      </w:r>
+      <w:bookmarkStart w:id="10" w:name="_GoBack"/>
       <w:bookmarkEnd w:id="10"/>
-    </w:p>
-    <w:p>
-      <w:r>
-        <w:t>&lt;Insertion sort description goes here with algorithm at most two pages.&gt;</w:t>
+      <w:r>
+        <w:t xml:space="preserve"> and insertion process for each element, the entire array becomes sorted</w:t>
       </w:r>
     </w:p>
     <w:p>
@@ -2104,7 +2524,6 @@
       </w:pPr>
       <w:bookmarkStart w:id="12" w:name="_Toc49147907"/>
       <w:r>
-        <w:lastRenderedPageBreak/>
         <w:t>Worst Case</w:t>
       </w:r>
       <w:bookmarkEnd w:id="12"/>
@@ -2254,7 +2673,7 @@
                 <w:bCs/>
                 <w:noProof/>
               </w:rPr>
-              <w:t>3</w:t>
+              <w:t>4</w:t>
             </w:r>
             <w:r>
               <w:rPr>
@@ -2299,7 +2718,7 @@
                 <w:bCs/>
                 <w:noProof/>
               </w:rPr>
-              <w:t>3</w:t>
+              <w:t>4</w:t>
             </w:r>
             <w:r>
               <w:rPr>
@@ -3302,6 +3721,7 @@
     <w:rsid w:val="000B75EA"/>
     <w:rsid w:val="000D692D"/>
     <w:rsid w:val="001F4BE9"/>
+    <w:rsid w:val="00373E85"/>
     <w:rsid w:val="004A5E5C"/>
     <w:rsid w:val="005A2E27"/>
     <w:rsid w:val="008554C6"/>
@@ -4081,7 +4501,7 @@
 </file>
 
 <file path=customXml/itemProps2.xml><?xml version="1.0" encoding="utf-8"?>
-<ds:datastoreItem xmlns:ds="http://schemas.openxmlformats.org/officeDocument/2006/customXml" ds:itemID="{3A38CF9B-E608-4422-8469-E8539D0B29E3}">
+<ds:datastoreItem xmlns:ds="http://schemas.openxmlformats.org/officeDocument/2006/customXml" ds:itemID="{5A67A806-C519-4B5E-A603-AF7C4DE28BE2}">
   <ds:schemaRefs>
     <ds:schemaRef ds:uri="http://schemas.openxmlformats.org/officeDocument/2006/bibliography"/>
   </ds:schemaRefs>

</xml_diff>